<commit_message>
[CONTRATO] Agregar Actividad Turística a Paquete + correción del cont. Alta de Usuario
</commit_message>
<xml_diff>
--- a/Tarea 1/Analisis/contratos/contrato_alta_usuario.docx
+++ b/Tarea 1/Analisis/contratos/contrato_alta_usuario.docx
@@ -83,30 +83,12 @@
               <w:spacing w:after="200" w:line="276" w:lineRule="auto"/>
               <w:jc w:val="left"/>
             </w:pPr>
-            <w:proofErr w:type="spellStart"/>
-            <w:proofErr w:type="gramStart"/>
-            <w:r>
-              <w:rPr>
-                <w:rFonts w:ascii="Courier New" w:hAnsi="Courier New" w:cs="Courier New"/>
-                <w:lang w:val="es-MX"/>
-              </w:rPr>
-              <w:t>altaProveedor</w:t>
-            </w:r>
-            <w:proofErr w:type="spellEnd"/>
-            <w:r>
-              <w:rPr>
-                <w:rFonts w:ascii="Courier New" w:hAnsi="Courier New" w:cs="Courier New"/>
-                <w:lang w:val="es-MX"/>
-              </w:rPr>
-              <w:t>(</w:t>
-            </w:r>
-            <w:proofErr w:type="gramEnd"/>
-            <w:r>
-              <w:rPr>
-                <w:rFonts w:ascii="Courier New" w:hAnsi="Courier New" w:cs="Courier New"/>
-                <w:lang w:val="es-MX"/>
-              </w:rPr>
-              <w:t>nickname, nombre, apellido, correo, descripcion, url : string, FNacimiento: DTFecha) : bool</w:t>
+            <w:r>
+              <w:rPr>
+                <w:rFonts w:ascii="Courier New" w:hAnsi="Courier New" w:cs="Courier New"/>
+                <w:lang w:val="es-MX"/>
+              </w:rPr>
+              <w:t>altaProveedor(nickname, nombre, apellido, correo, descripcion, url : string, FNacimiento: DTFecha) : bool</w:t>
             </w:r>
           </w:p>
         </w:tc>
@@ -286,21 +268,7 @@
               <w:rPr>
                 <w:rFonts w:cs="Courier New"/>
               </w:rPr>
-              <w:t xml:space="preserve"> IDEM anterior, pero corresponde al </w:t>
-            </w:r>
-            <w:proofErr w:type="gramStart"/>
-            <w:r>
-              <w:rPr>
-                <w:rFonts w:cs="Courier New"/>
-              </w:rPr>
-              <w:t>link</w:t>
-            </w:r>
-            <w:proofErr w:type="gramEnd"/>
-            <w:r>
-              <w:rPr>
-                <w:rFonts w:cs="Courier New"/>
-              </w:rPr>
-              <w:t xml:space="preserve"> a su sitio web. (Esta entrada es opcional)</w:t>
+              <w:t xml:space="preserve"> IDEM anterior, pero corresponde al link a su sitio web.</w:t>
             </w:r>
           </w:p>
           <w:p>
@@ -324,21 +292,7 @@
               <w:rPr>
                 <w:rFonts w:cs="Courier New"/>
               </w:rPr>
-              <w:t xml:space="preserve">: IDEM, pero corresponde al </w:t>
-            </w:r>
-            <w:proofErr w:type="gramStart"/>
-            <w:r>
-              <w:rPr>
-                <w:rFonts w:cs="Courier New"/>
-              </w:rPr>
-              <w:t>link</w:t>
-            </w:r>
-            <w:proofErr w:type="gramEnd"/>
-            <w:r>
-              <w:rPr>
-                <w:rFonts w:cs="Courier New"/>
-              </w:rPr>
-              <w:t xml:space="preserve"> a su sitio web. (Esta entrada es opcional)</w:t>
+              <w:t>: IDEM, pero corresponde al link a su sitio web. (Esta entrada es opcional)</w:t>
             </w:r>
           </w:p>
           <w:p>
@@ -736,8 +690,6 @@
               </w:rPr>
               <w:t xml:space="preserve">Si no existe una instancia U de Usuario tal que </w:t>
             </w:r>
-            <w:proofErr w:type="spellStart"/>
-            <w:proofErr w:type="gramStart"/>
             <w:r>
               <w:rPr>
                 <w:rFonts w:ascii="Courier New" w:hAnsi="Courier New" w:cs="Courier New"/>
@@ -746,8 +698,6 @@
               </w:rPr>
               <w:t>U.nickname</w:t>
             </w:r>
-            <w:proofErr w:type="spellEnd"/>
-            <w:proofErr w:type="gramEnd"/>
             <w:r>
               <w:rPr>
                 <w:rFonts w:ascii="Courier New" w:hAnsi="Courier New" w:cs="Courier New"/>
@@ -772,7 +722,6 @@
               </w:rPr>
               <w:t xml:space="preserve">o </w:t>
             </w:r>
-            <w:proofErr w:type="spellStart"/>
             <w:r>
               <w:rPr>
                 <w:rFonts w:ascii="Courier New" w:hAnsi="Courier New" w:cs="Courier New"/>
@@ -781,7 +730,6 @@
               </w:rPr>
               <w:t>U.correo</w:t>
             </w:r>
-            <w:proofErr w:type="spellEnd"/>
             <w:r>
               <w:rPr>
                 <w:rFonts w:ascii="Courier New" w:hAnsi="Courier New" w:cs="Courier New"/>
@@ -900,37 +848,12 @@
               <w:spacing w:after="200" w:line="276" w:lineRule="auto"/>
               <w:jc w:val="left"/>
             </w:pPr>
-            <w:proofErr w:type="spellStart"/>
-            <w:r>
-              <w:rPr>
-                <w:rFonts w:ascii="Courier New" w:hAnsi="Courier New" w:cs="Courier New"/>
-                <w:lang w:val="es-MX"/>
-              </w:rPr>
-              <w:t>altaTurista</w:t>
-            </w:r>
-            <w:proofErr w:type="spellEnd"/>
-            <w:r>
-              <w:rPr>
-                <w:rFonts w:ascii="Courier New" w:hAnsi="Courier New" w:cs="Courier New"/>
-                <w:lang w:val="es-MX"/>
-              </w:rPr>
-              <w:t xml:space="preserve">(nickname, nombre, apellido, correo, </w:t>
-            </w:r>
-            <w:proofErr w:type="gramStart"/>
-            <w:r>
-              <w:rPr>
-                <w:rFonts w:ascii="Courier New" w:hAnsi="Courier New" w:cs="Courier New"/>
-                <w:lang w:val="es-MX"/>
-              </w:rPr>
-              <w:t>nacionalidad :</w:t>
-            </w:r>
-            <w:proofErr w:type="gramEnd"/>
-            <w:r>
-              <w:rPr>
-                <w:rFonts w:ascii="Courier New" w:hAnsi="Courier New" w:cs="Courier New"/>
-                <w:lang w:val="es-MX"/>
-              </w:rPr>
-              <w:t xml:space="preserve"> string, FNacimiento: DTFecha) : bool</w:t>
+            <w:r>
+              <w:rPr>
+                <w:rFonts w:ascii="Courier New" w:hAnsi="Courier New" w:cs="Courier New"/>
+                <w:lang w:val="es-MX"/>
+              </w:rPr>
+              <w:t>altaTurista(nickname, nombre, apellido, correo, nacionalidad : string, FNacimiento: DTFecha) : bool</w:t>
             </w:r>
           </w:p>
         </w:tc>
@@ -1524,8 +1447,6 @@
               </w:rPr>
               <w:t xml:space="preserve">Si no existe una instancia U de Usuario tal que </w:t>
             </w:r>
-            <w:proofErr w:type="spellStart"/>
-            <w:proofErr w:type="gramStart"/>
             <w:r>
               <w:rPr>
                 <w:rFonts w:ascii="Courier New" w:hAnsi="Courier New" w:cs="Courier New"/>
@@ -1534,8 +1455,6 @@
               </w:rPr>
               <w:t>U.nickname</w:t>
             </w:r>
-            <w:proofErr w:type="spellEnd"/>
-            <w:proofErr w:type="gramEnd"/>
             <w:r>
               <w:rPr>
                 <w:rFonts w:ascii="Courier New" w:hAnsi="Courier New" w:cs="Courier New"/>
@@ -1560,7 +1479,6 @@
               </w:rPr>
               <w:t xml:space="preserve">o </w:t>
             </w:r>
-            <w:proofErr w:type="spellStart"/>
             <w:r>
               <w:rPr>
                 <w:rFonts w:ascii="Courier New" w:hAnsi="Courier New" w:cs="Courier New"/>
@@ -1569,7 +1487,6 @@
               </w:rPr>
               <w:t>U.correo</w:t>
             </w:r>
-            <w:proofErr w:type="spellEnd"/>
             <w:r>
               <w:rPr>
                 <w:rFonts w:ascii="Courier New" w:hAnsi="Courier New" w:cs="Courier New"/>

</xml_diff>

<commit_message>
+ correciones de contratos,ya las pasé al drive
</commit_message>
<xml_diff>
--- a/Tarea 1/Analisis/contratos/contrato_alta_usuario.docx
+++ b/Tarea 1/Analisis/contratos/contrato_alta_usuario.docx
@@ -219,7 +219,7 @@
               <w:rPr>
                 <w:rFonts w:cs="Courier New"/>
               </w:rPr>
-              <w:t>: IDEM, pero corresponde al apellido. correo: IDEM anterior, pero corresponde a la dirección de correo electrónico. descripcion: IDEM anterior, pero corresponde a una descripción general</w:t>
+              <w:t xml:space="preserve">: IDEM, pero corresponde al apellido. </w:t>
             </w:r>
           </w:p>
           <w:p>
@@ -237,6 +237,30 @@
                 <w:rFonts w:cs="Courier New"/>
                 <w:color w:val="ED7D31" w:themeColor="accent2"/>
               </w:rPr>
+              <w:t>correo</w:t>
+            </w:r>
+            <w:r>
+              <w:rPr>
+                <w:rFonts w:cs="Courier New"/>
+              </w:rPr>
+              <w:t xml:space="preserve">: IDEM, pero corresponde a la dirección de correo electrónico. descripcion: </w:t>
+            </w:r>
+          </w:p>
+          <w:p>
+            <w:pPr>
+              <w:pStyle w:val="Standard"/>
+              <w:autoSpaceDE/>
+              <w:spacing w:after="200" w:line="276" w:lineRule="auto"/>
+              <w:jc w:val="left"/>
+              <w:rPr>
+                <w:rFonts w:cs="Courier New"/>
+              </w:rPr>
+            </w:pPr>
+            <w:r>
+              <w:rPr>
+                <w:rFonts w:cs="Courier New"/>
+                <w:color w:val="ED7D31" w:themeColor="accent2"/>
+              </w:rPr>
               <w:t>d</w:t>
             </w:r>
             <w:r>
@@ -268,7 +292,7 @@
               <w:rPr>
                 <w:rFonts w:cs="Courier New"/>
               </w:rPr>
-              <w:t xml:space="preserve"> IDEM anterior, pero corresponde al link a su sitio web.</w:t>
+              <w:t xml:space="preserve"> </w:t>
             </w:r>
           </w:p>
           <w:p>
@@ -972,7 +996,7 @@
               <w:rPr>
                 <w:rFonts w:cs="Courier New"/>
               </w:rPr>
-              <w:t xml:space="preserve">: IDEM anterior, pero corresponde al nombre. </w:t>
+              <w:t xml:space="preserve">: IDEM, pero corresponde al nombre. </w:t>
             </w:r>
           </w:p>
           <w:p>
@@ -996,7 +1020,7 @@
               <w:rPr>
                 <w:rFonts w:cs="Courier New"/>
               </w:rPr>
-              <w:t>: IDEM anterior, pero corresponde al apellido. correo: IDEM anterior, pero corresponde a la dirección de correo electrónico.</w:t>
+              <w:t xml:space="preserve">: IDEM, pero corresponde al apellido. </w:t>
             </w:r>
           </w:p>
           <w:p>
@@ -1007,6 +1031,30 @@
               <w:jc w:val="left"/>
               <w:rPr>
                 <w:rFonts w:cs="Courier New"/>
+              </w:rPr>
+            </w:pPr>
+            <w:r>
+              <w:rPr>
+                <w:rFonts w:cs="Courier New"/>
+                <w:color w:val="ED7D31" w:themeColor="accent2"/>
+              </w:rPr>
+              <w:t>correo</w:t>
+            </w:r>
+            <w:r>
+              <w:rPr>
+                <w:rFonts w:cs="Courier New"/>
+              </w:rPr>
+              <w:t>: IDEM, pero corresponde a la dirección de correo electrónico.</w:t>
+            </w:r>
+          </w:p>
+          <w:p>
+            <w:pPr>
+              <w:pStyle w:val="Standard"/>
+              <w:autoSpaceDE/>
+              <w:spacing w:after="200" w:line="276" w:lineRule="auto"/>
+              <w:jc w:val="left"/>
+              <w:rPr>
+                <w:rFonts w:cs="Courier New"/>
                 <w:lang w:val="es-MX"/>
               </w:rPr>
             </w:pPr>
@@ -1024,7 +1072,7 @@
                 <w:rFonts w:cs="Courier New"/>
                 <w:lang w:val="es-MX"/>
               </w:rPr>
-              <w:t>: IDEM anterior, pero corresponde a la nacionalidad.</w:t>
+              <w:t>: IDEM, pero corresponde a la nacionalidad.</w:t>
             </w:r>
           </w:p>
           <w:p>

</xml_diff>